<commit_message>
Update 4 Bijlage Logboek leerlingen 3.0 (2).docx
</commit_message>
<xml_diff>
--- a/Voortgang en Planning/4 Bijlage Logboek leerlingen 3.0 (2).docx
+++ b/Voortgang en Planning/4 Bijlage Logboek leerlingen 3.0 (2).docx
@@ -5985,6 +5985,13 @@
                 <w:bCs w:val="1"/>
               </w:rPr>
             </w:pPr>
+            <w:r>
+              <w:rPr>
+                <w:b w:val="1"/>
+                <w:bCs w:val="1"/>
+              </w:rPr>
+              <w:t>22/10/2024</w:t>
+            </w:r>
           </w:p>
         </w:tc>
         <w:tc>
@@ -6007,13 +6014,20 @@
               <w:t xml:space="preserve">Sprint nr.                      </w:t>
             </w:r>
           </w:p>
-          <w:p w14:noSpellErr="1">
-            <w:pPr>
-              <w:rPr>
-                <w:b w:val="1"/>
-                <w:bCs w:val="1"/>
-              </w:rPr>
-            </w:pPr>
+          <w:p>
+            <w:pPr>
+              <w:rPr>
+                <w:b w:val="1"/>
+                <w:bCs w:val="1"/>
+              </w:rPr>
+            </w:pPr>
+            <w:r>
+              <w:rPr>
+                <w:b w:val="1"/>
+                <w:bCs w:val="1"/>
+              </w:rPr>
+              <w:t>3</w:t>
+            </w:r>
           </w:p>
         </w:tc>
       </w:tr>
@@ -6076,11 +6090,23 @@
           </w:p>
           <w:p>
             <w:pPr>
-              <w:rPr>
-                <w:b w:val="1"/>
-                <w:bCs w:val="1"/>
-              </w:rPr>
-            </w:pPr>
+              <w:pStyle w:val="Lijstalinea"/>
+              <w:numPr>
+                <w:ilvl w:val="0"/>
+                <w:numId w:val="12"/>
+              </w:numPr>
+              <w:rPr>
+                <w:b w:val="1"/>
+                <w:bCs w:val="1"/>
+              </w:rPr>
+            </w:pPr>
+            <w:r>
+              <w:rPr>
+                <w:b w:val="1"/>
+                <w:bCs w:val="1"/>
+              </w:rPr>
+              <w:t>Project afgemaakt</w:t>
+            </w:r>
           </w:p>
           <w:p>
             <w:pPr>
@@ -6152,7 +6178,7 @@
               <w:pStyle w:val="Lijstalinea"/>
               <w:numPr>
                 <w:ilvl w:val="0"/>
-                <w:numId w:val="3"/>
+                <w:numId w:val="13"/>
               </w:numPr>
               <w:rPr>
                 <w:b w:val="1"/>
@@ -6164,7 +6190,7 @@
                 <w:b w:val="1"/>
                 <w:bCs w:val="1"/>
               </w:rPr>
-              <w:t>Opdracht translaten naar dat het allerlei kleine CRUDS waren.</w:t>
+              <w:t>Email sturen – Nick</w:t>
             </w:r>
           </w:p>
           <w:p>
@@ -6172,177 +6198,27 @@
               <w:pStyle w:val="Lijstalinea"/>
               <w:numPr>
                 <w:ilvl w:val="0"/>
-                <w:numId w:val="3"/>
+                <w:numId w:val="13"/>
               </w:numPr>
-              <w:suppressLineNumbers w:val="0"/>
-              <w:bidi w:val="0"/>
-              <w:spacing w:before="0" w:beforeAutospacing="off" w:after="0" w:afterAutospacing="off" w:line="240" w:lineRule="auto"/>
-              <w:ind w:left="720" w:right="0" w:hanging="360"/>
-              <w:jc w:val="left"/>
-              <w:rPr>
-                <w:b w:val="1"/>
-                <w:bCs w:val="1"/>
-              </w:rPr>
-            </w:pPr>
-            <w:r>
-              <w:rPr>
-                <w:b w:val="1"/>
-                <w:bCs w:val="1"/>
-              </w:rPr>
-              <w:t xml:space="preserve">Problemen met </w:t>
-            </w:r>
-            <w:r>
-              <w:rPr>
-                <w:b w:val="1"/>
-                <w:bCs w:val="1"/>
-              </w:rPr>
-              <w:t>userstories</w:t>
-            </w:r>
-            <w:r>
-              <w:rPr>
-                <w:b w:val="1"/>
-                <w:bCs w:val="1"/>
-              </w:rPr>
-              <w:t xml:space="preserve"> naar database tabellen translaten.</w:t>
-            </w:r>
-          </w:p>
-          <w:p>
-            <w:pPr>
-              <w:pStyle w:val="Lijstalinea"/>
-              <w:numPr>
-                <w:ilvl w:val="0"/>
-                <w:numId w:val="3"/>
-              </w:numPr>
-              <w:rPr>
-                <w:b w:val="1"/>
-                <w:bCs w:val="1"/>
-              </w:rPr>
-            </w:pPr>
-            <w:r>
-              <w:rPr>
-                <w:b w:val="1"/>
-                <w:bCs w:val="1"/>
-              </w:rPr>
-              <w:t>Verkiezingtypes</w:t>
-            </w:r>
-            <w:r>
-              <w:rPr>
-                <w:b w:val="1"/>
-                <w:bCs w:val="1"/>
-              </w:rPr>
-              <w:t xml:space="preserve"> zijn </w:t>
-            </w:r>
-            <w:r>
-              <w:rPr>
-                <w:b w:val="1"/>
-                <w:bCs w:val="1"/>
-              </w:rPr>
-              <w:t>weg</w:t>
-            </w:r>
-            <w:r>
-              <w:rPr>
-                <w:b w:val="1"/>
-                <w:bCs w:val="1"/>
-              </w:rPr>
-              <w:t xml:space="preserve"> g</w:t>
-            </w:r>
-            <w:r>
-              <w:rPr>
-                <w:b w:val="1"/>
-                <w:bCs w:val="1"/>
-              </w:rPr>
-              <w:t>ehaald</w:t>
-            </w:r>
-            <w:r>
-              <w:rPr>
-                <w:b w:val="1"/>
-                <w:bCs w:val="1"/>
-              </w:rPr>
-              <w:t xml:space="preserve"> bij partij omdat dat dubbele code zou opleveren en niet nodig is</w:t>
-            </w:r>
-          </w:p>
-          <w:p>
-            <w:pPr>
-              <w:pStyle w:val="Lijstalinea"/>
-              <w:numPr>
-                <w:ilvl w:val="0"/>
-                <w:numId w:val="3"/>
-              </w:numPr>
-              <w:rPr>
-                <w:b w:val="1"/>
-                <w:bCs w:val="1"/>
-              </w:rPr>
-            </w:pPr>
-            <w:r>
-              <w:rPr>
-                <w:b w:val="1"/>
-                <w:bCs w:val="1"/>
-              </w:rPr>
-              <w:t xml:space="preserve">Alleen kandidaten toevoegen </w:t>
-            </w:r>
-            <w:r>
-              <w:rPr>
-                <w:b w:val="1"/>
-                <w:bCs w:val="1"/>
-              </w:rPr>
-              <w:t>in plaats</w:t>
-            </w:r>
-            <w:r>
-              <w:rPr>
-                <w:b w:val="1"/>
-                <w:bCs w:val="1"/>
-              </w:rPr>
-              <w:t xml:space="preserve"> van kandidaten + partij</w:t>
-            </w:r>
-          </w:p>
-          <w:p>
-            <w:pPr>
-              <w:pStyle w:val="Lijstalinea"/>
-              <w:numPr>
-                <w:ilvl w:val="0"/>
-                <w:numId w:val="3"/>
-              </w:numPr>
-              <w:rPr>
-                <w:b w:val="1"/>
-                <w:bCs w:val="1"/>
-              </w:rPr>
-            </w:pPr>
-            <w:r>
-              <w:rPr>
-                <w:b w:val="1"/>
-                <w:bCs w:val="1"/>
-              </w:rPr>
-              <w:t>^</w:t>
-            </w:r>
-            <w:r>
-              <w:rPr>
-                <w:b w:val="1"/>
-                <w:bCs w:val="1"/>
-              </w:rPr>
-              <w:t xml:space="preserve">Partij en kandidaat koppelen is nu een aparte </w:t>
-            </w:r>
-            <w:r>
-              <w:rPr>
-                <w:b w:val="1"/>
-                <w:bCs w:val="1"/>
-              </w:rPr>
-              <w:t>pag</w:t>
-            </w:r>
-            <w:r>
-              <w:rPr>
-                <w:b w:val="1"/>
-                <w:bCs w:val="1"/>
-              </w:rPr>
-              <w:t>ina</w:t>
-            </w:r>
-          </w:p>
-          <w:p>
-            <w:pPr>
-              <w:rPr>
-                <w:b w:val="1"/>
-                <w:bCs w:val="1"/>
-              </w:rPr>
-            </w:pPr>
+              <w:rPr>
+                <w:b w:val="1"/>
+                <w:bCs w:val="1"/>
+              </w:rPr>
+            </w:pPr>
+            <w:r>
+              <w:rPr>
+                <w:b w:val="1"/>
+                <w:bCs w:val="1"/>
+              </w:rPr>
+              <w:t>Samenwerking kan nog verbeterd worden, we werken wel erg goed in ons eigen omgeving</w:t>
+            </w:r>
+            <w:r>
+              <w:rPr>
+                <w:b w:val="1"/>
+                <w:bCs w:val="1"/>
+              </w:rPr>
+              <w:t>.</w:t>
+            </w:r>
           </w:p>
           <w:p>
             <w:pPr>
@@ -6488,6 +6364,56 @@
                 <w:bCs w:val="1"/>
               </w:rPr>
             </w:pPr>
+            <w:r>
+              <w:rPr>
+                <w:b w:val="1"/>
+                <w:bCs w:val="1"/>
+              </w:rPr>
+              <w:t xml:space="preserve">In het begin een </w:t>
+            </w:r>
+            <w:r>
+              <w:rPr>
+                <w:b w:val="1"/>
+                <w:bCs w:val="1"/>
+              </w:rPr>
+              <w:t>beter</w:t>
+            </w:r>
+            <w:r>
+              <w:rPr>
+                <w:b w:val="1"/>
+                <w:bCs w:val="1"/>
+              </w:rPr>
+              <w:t xml:space="preserve"> gezamenlijk begin hebben. (Style/</w:t>
+            </w:r>
+            <w:r>
+              <w:rPr>
+                <w:b w:val="1"/>
+                <w:bCs w:val="1"/>
+              </w:rPr>
+              <w:t>Nav</w:t>
+            </w:r>
+            <w:r>
+              <w:rPr>
+                <w:b w:val="1"/>
+                <w:bCs w:val="1"/>
+              </w:rPr>
+              <w:t>/Database)</w:t>
+            </w:r>
+          </w:p>
+          <w:p>
+            <w:pPr>
+              <w:rPr>
+                <w:b w:val="1"/>
+                <w:bCs w:val="1"/>
+              </w:rPr>
+            </w:pPr>
+            <w:r>
+              <w:rPr>
+                <w:b w:val="1"/>
+                <w:bCs w:val="1"/>
+              </w:rPr>
+              <w:t>Beter project doorlezen volgende keer.</w:t>
+            </w:r>
           </w:p>
           <w:p>
             <w:pPr>
@@ -6665,6 +6591,13 @@
                 <w:bCs w:val="1"/>
               </w:rPr>
             </w:pPr>
+            <w:r>
+              <w:rPr>
+                <w:b w:val="1"/>
+                <w:bCs w:val="1"/>
+              </w:rPr>
+              <w:t>22/10/2024</w:t>
+            </w:r>
           </w:p>
         </w:tc>
         <w:tc>
@@ -6685,6 +6618,13 @@
                 <w:szCs w:val="20"/>
               </w:rPr>
               <w:t xml:space="preserve">Sprint nr.                      </w:t>
+            </w:r>
+            <w:r>
+              <w:rPr>
+                <w:sz w:val="20"/>
+                <w:szCs w:val="20"/>
+              </w:rPr>
+              <w:t>3</w:t>
             </w:r>
           </w:p>
           <w:p>
@@ -6736,7 +6676,7 @@
               <w:t>goed?</w:t>
             </w:r>
           </w:p>
-          <w:p w14:noSpellErr="1">
+          <w:p>
             <w:pPr>
               <w:pStyle w:val="Standaard"/>
               <w:rPr>
@@ -6744,6 +6684,13 @@
                 <w:bCs w:val="1"/>
               </w:rPr>
             </w:pPr>
+            <w:r>
+              <w:rPr>
+                <w:b w:val="1"/>
+                <w:bCs w:val="1"/>
+              </w:rPr>
+              <w:t>We kregen de planning af.</w:t>
+            </w:r>
           </w:p>
           <w:p>
             <w:pPr>
@@ -6798,20 +6745,21 @@
           </w:p>
           <w:p>
             <w:pPr>
-              <w:rPr>
-                <w:b w:val="1"/>
-                <w:bCs w:val="1"/>
-              </w:rPr>
-            </w:pPr>
-            <w:r>
-              <w:rPr>
-                <w:b w:val="1"/>
-                <w:bCs w:val="1"/>
-              </w:rPr>
-              <w:t>Gebrek aan communicatie m.b.t aanwezigheid.</w:t>
-            </w:r>
-          </w:p>
-          <w:p w14:noSpellErr="1">
+              <w:pStyle w:val="Standaard"/>
+              <w:rPr>
+                <w:b w:val="1"/>
+                <w:bCs w:val="1"/>
+              </w:rPr>
+            </w:pPr>
+            <w:r>
+              <w:rPr>
+                <w:b w:val="1"/>
+                <w:bCs w:val="1"/>
+              </w:rPr>
+              <w:t>Zelfde als Review</w:t>
+            </w:r>
+          </w:p>
+          <w:p>
             <w:pPr>
               <w:pStyle w:val="Standaard"/>
               <w:rPr>
@@ -6893,6 +6841,22 @@
                 <w:bCs w:val="1"/>
               </w:rPr>
             </w:pPr>
+          </w:p>
+          <w:p>
+            <w:pPr>
+              <w:pStyle w:val="Standaard"/>
+              <w:rPr>
+                <w:b w:val="1"/>
+                <w:bCs w:val="1"/>
+              </w:rPr>
+            </w:pPr>
+            <w:r>
+              <w:rPr>
+                <w:b w:val="1"/>
+                <w:bCs w:val="1"/>
+              </w:rPr>
+              <w:t>Zelfde als Review</w:t>
+            </w:r>
           </w:p>
           <w:p>
             <w:pPr>
@@ -6949,6 +6913,230 @@
 
 <file path=word/numbering.xml><?xml version="1.0" encoding="utf-8"?>
 <w:numbering xmlns:wpc="http://schemas.microsoft.com/office/word/2010/wordprocessingCanvas" xmlns:cx="http://schemas.microsoft.com/office/drawing/2014/chartex" xmlns:cx1="http://schemas.microsoft.com/office/drawing/2015/9/8/chartex" xmlns:cx2="http://schemas.microsoft.com/office/drawing/2015/10/21/chartex" xmlns:cx3="http://schemas.microsoft.com/office/drawing/2016/5/9/chartex" xmlns:cx4="http://schemas.microsoft.com/office/drawing/2016/5/10/chartex" xmlns:cx5="http://schemas.microsoft.com/office/drawing/2016/5/11/chartex" xmlns:cx6="http://schemas.microsoft.com/office/drawing/2016/5/12/chartex" xmlns:cx7="http://schemas.microsoft.com/office/drawing/2016/5/13/chartex" xmlns:cx8="http://schemas.microsoft.com/office/drawing/2016/5/14/chartex" xmlns:mc="http://schemas.openxmlformats.org/markup-compatibility/2006" xmlns:aink="http://schemas.microsoft.com/office/drawing/2016/ink" xmlns:am3d="http://schemas.microsoft.com/office/drawing/2017/model3d" xmlns:o="urn:schemas-microsoft-com:office:office" xmlns:oel="http://schemas.microsoft.com/office/2019/extlst" xmlns:r="http://schemas.openxmlformats.org/officeDocument/2006/relationships" xmlns:m="http://schemas.openxmlformats.org/officeDocument/2006/math" xmlns:v="urn:schemas-microsoft-com:vml" xmlns:wp14="http://schemas.microsoft.com/office/word/2010/wordprocessingDrawing" xmlns:wp="http://schemas.openxmlformats.org/drawingml/2006/wordprocessingDrawing" xmlns:w10="urn:schemas-microsoft-com:office:word" xmlns:w="http://schemas.openxmlformats.org/wordprocessingml/2006/main" xmlns:w14="http://schemas.microsoft.com/office/word/2010/wordml" xmlns:w15="http://schemas.microsoft.com/office/word/2012/wordml" xmlns:w16cex="http://schemas.microsoft.com/office/word/2018/wordml/cex" xmlns:w16cid="http://schemas.microsoft.com/office/word/2016/wordml/cid" xmlns:w16="http://schemas.microsoft.com/office/word/2018/wordml" xmlns:w16du="http://schemas.microsoft.com/office/word/2023/wordml/word16du" xmlns:w16sdtdh="http://schemas.microsoft.com/office/word/2020/wordml/sdtdatahash" xmlns:w16se="http://schemas.microsoft.com/office/word/2015/wordml/symex" xmlns:wpg="http://schemas.microsoft.com/office/word/2010/wordprocessingGroup" xmlns:wpi="http://schemas.microsoft.com/office/word/2010/wordprocessingInk" xmlns:wne="http://schemas.microsoft.com/office/word/2006/wordml" xmlns:wps="http://schemas.microsoft.com/office/word/2010/wordprocessingShape" mc:Ignorable="w14 w15 w16se w16cid w16 w16cex w16sdtdh w16du wp14">
+  <w:abstractNum xmlns:w="http://schemas.openxmlformats.org/wordprocessingml/2006/main" w:abstractNumId="12">
+    <w:nsid w:val="67b12b6d"/>
+    <w:multiLevelType xmlns:w="http://schemas.openxmlformats.org/wordprocessingml/2006/main" w:val="hybridMultilevel"/>
+    <w:lvl xmlns:w="http://schemas.openxmlformats.org/wordprocessingml/2006/main" w:ilvl="0">
+      <w:start w:val="1"/>
+      <w:numFmt w:val="bullet"/>
+      <w:lvlText w:val="-"/>
+      <w:lvlJc w:val="left"/>
+      <w:pPr>
+        <w:ind w:left="720" w:hanging="360"/>
+      </w:pPr>
+      <w:rPr>
+        <w:rFonts w:hint="default" w:ascii="Aptos" w:hAnsi="Aptos"/>
+      </w:rPr>
+    </w:lvl>
+    <w:lvl xmlns:w="http://schemas.openxmlformats.org/wordprocessingml/2006/main" w:ilvl="1">
+      <w:start w:val="1"/>
+      <w:numFmt w:val="bullet"/>
+      <w:lvlText w:val="o"/>
+      <w:lvlJc w:val="left"/>
+      <w:pPr>
+        <w:ind w:left="1440" w:hanging="360"/>
+      </w:pPr>
+      <w:rPr>
+        <w:rFonts w:hint="default" w:ascii="Courier New" w:hAnsi="Courier New"/>
+      </w:rPr>
+    </w:lvl>
+    <w:lvl xmlns:w="http://schemas.openxmlformats.org/wordprocessingml/2006/main" w:ilvl="2">
+      <w:start w:val="1"/>
+      <w:numFmt w:val="bullet"/>
+      <w:lvlText w:val=""/>
+      <w:lvlJc w:val="left"/>
+      <w:pPr>
+        <w:ind w:left="2160" w:hanging="360"/>
+      </w:pPr>
+      <w:rPr>
+        <w:rFonts w:hint="default" w:ascii="Wingdings" w:hAnsi="Wingdings"/>
+      </w:rPr>
+    </w:lvl>
+    <w:lvl xmlns:w="http://schemas.openxmlformats.org/wordprocessingml/2006/main" w:ilvl="3">
+      <w:start w:val="1"/>
+      <w:numFmt w:val="bullet"/>
+      <w:lvlText w:val=""/>
+      <w:lvlJc w:val="left"/>
+      <w:pPr>
+        <w:ind w:left="2880" w:hanging="360"/>
+      </w:pPr>
+      <w:rPr>
+        <w:rFonts w:hint="default" w:ascii="Symbol" w:hAnsi="Symbol"/>
+      </w:rPr>
+    </w:lvl>
+    <w:lvl xmlns:w="http://schemas.openxmlformats.org/wordprocessingml/2006/main" w:ilvl="4">
+      <w:start w:val="1"/>
+      <w:numFmt w:val="bullet"/>
+      <w:lvlText w:val="o"/>
+      <w:lvlJc w:val="left"/>
+      <w:pPr>
+        <w:ind w:left="3600" w:hanging="360"/>
+      </w:pPr>
+      <w:rPr>
+        <w:rFonts w:hint="default" w:ascii="Courier New" w:hAnsi="Courier New"/>
+      </w:rPr>
+    </w:lvl>
+    <w:lvl xmlns:w="http://schemas.openxmlformats.org/wordprocessingml/2006/main" w:ilvl="5">
+      <w:start w:val="1"/>
+      <w:numFmt w:val="bullet"/>
+      <w:lvlText w:val=""/>
+      <w:lvlJc w:val="left"/>
+      <w:pPr>
+        <w:ind w:left="4320" w:hanging="360"/>
+      </w:pPr>
+      <w:rPr>
+        <w:rFonts w:hint="default" w:ascii="Wingdings" w:hAnsi="Wingdings"/>
+      </w:rPr>
+    </w:lvl>
+    <w:lvl xmlns:w="http://schemas.openxmlformats.org/wordprocessingml/2006/main" w:ilvl="6">
+      <w:start w:val="1"/>
+      <w:numFmt w:val="bullet"/>
+      <w:lvlText w:val=""/>
+      <w:lvlJc w:val="left"/>
+      <w:pPr>
+        <w:ind w:left="5040" w:hanging="360"/>
+      </w:pPr>
+      <w:rPr>
+        <w:rFonts w:hint="default" w:ascii="Symbol" w:hAnsi="Symbol"/>
+      </w:rPr>
+    </w:lvl>
+    <w:lvl xmlns:w="http://schemas.openxmlformats.org/wordprocessingml/2006/main" w:ilvl="7">
+      <w:start w:val="1"/>
+      <w:numFmt w:val="bullet"/>
+      <w:lvlText w:val="o"/>
+      <w:lvlJc w:val="left"/>
+      <w:pPr>
+        <w:ind w:left="5760" w:hanging="360"/>
+      </w:pPr>
+      <w:rPr>
+        <w:rFonts w:hint="default" w:ascii="Courier New" w:hAnsi="Courier New"/>
+      </w:rPr>
+    </w:lvl>
+    <w:lvl xmlns:w="http://schemas.openxmlformats.org/wordprocessingml/2006/main" w:ilvl="8">
+      <w:start w:val="1"/>
+      <w:numFmt w:val="bullet"/>
+      <w:lvlText w:val=""/>
+      <w:lvlJc w:val="left"/>
+      <w:pPr>
+        <w:ind w:left="6480" w:hanging="360"/>
+      </w:pPr>
+      <w:rPr>
+        <w:rFonts w:hint="default" w:ascii="Wingdings" w:hAnsi="Wingdings"/>
+      </w:rPr>
+    </w:lvl>
+  </w:abstractNum>
+  <w:abstractNum xmlns:w="http://schemas.openxmlformats.org/wordprocessingml/2006/main" w:abstractNumId="11">
+    <w:nsid w:val="12a74e4a"/>
+    <w:multiLevelType xmlns:w="http://schemas.openxmlformats.org/wordprocessingml/2006/main" w:val="hybridMultilevel"/>
+    <w:lvl xmlns:w="http://schemas.openxmlformats.org/wordprocessingml/2006/main" w:ilvl="0">
+      <w:start w:val="1"/>
+      <w:numFmt w:val="bullet"/>
+      <w:lvlText w:val="-"/>
+      <w:lvlJc w:val="left"/>
+      <w:pPr>
+        <w:ind w:left="720" w:hanging="360"/>
+      </w:pPr>
+      <w:rPr>
+        <w:rFonts w:hint="default" w:ascii="Aptos" w:hAnsi="Aptos"/>
+      </w:rPr>
+    </w:lvl>
+    <w:lvl xmlns:w="http://schemas.openxmlformats.org/wordprocessingml/2006/main" w:ilvl="1">
+      <w:start w:val="1"/>
+      <w:numFmt w:val="bullet"/>
+      <w:lvlText w:val="o"/>
+      <w:lvlJc w:val="left"/>
+      <w:pPr>
+        <w:ind w:left="1440" w:hanging="360"/>
+      </w:pPr>
+      <w:rPr>
+        <w:rFonts w:hint="default" w:ascii="Courier New" w:hAnsi="Courier New"/>
+      </w:rPr>
+    </w:lvl>
+    <w:lvl xmlns:w="http://schemas.openxmlformats.org/wordprocessingml/2006/main" w:ilvl="2">
+      <w:start w:val="1"/>
+      <w:numFmt w:val="bullet"/>
+      <w:lvlText w:val=""/>
+      <w:lvlJc w:val="left"/>
+      <w:pPr>
+        <w:ind w:left="2160" w:hanging="360"/>
+      </w:pPr>
+      <w:rPr>
+        <w:rFonts w:hint="default" w:ascii="Wingdings" w:hAnsi="Wingdings"/>
+      </w:rPr>
+    </w:lvl>
+    <w:lvl xmlns:w="http://schemas.openxmlformats.org/wordprocessingml/2006/main" w:ilvl="3">
+      <w:start w:val="1"/>
+      <w:numFmt w:val="bullet"/>
+      <w:lvlText w:val=""/>
+      <w:lvlJc w:val="left"/>
+      <w:pPr>
+        <w:ind w:left="2880" w:hanging="360"/>
+      </w:pPr>
+      <w:rPr>
+        <w:rFonts w:hint="default" w:ascii="Symbol" w:hAnsi="Symbol"/>
+      </w:rPr>
+    </w:lvl>
+    <w:lvl xmlns:w="http://schemas.openxmlformats.org/wordprocessingml/2006/main" w:ilvl="4">
+      <w:start w:val="1"/>
+      <w:numFmt w:val="bullet"/>
+      <w:lvlText w:val="o"/>
+      <w:lvlJc w:val="left"/>
+      <w:pPr>
+        <w:ind w:left="3600" w:hanging="360"/>
+      </w:pPr>
+      <w:rPr>
+        <w:rFonts w:hint="default" w:ascii="Courier New" w:hAnsi="Courier New"/>
+      </w:rPr>
+    </w:lvl>
+    <w:lvl xmlns:w="http://schemas.openxmlformats.org/wordprocessingml/2006/main" w:ilvl="5">
+      <w:start w:val="1"/>
+      <w:numFmt w:val="bullet"/>
+      <w:lvlText w:val=""/>
+      <w:lvlJc w:val="left"/>
+      <w:pPr>
+        <w:ind w:left="4320" w:hanging="360"/>
+      </w:pPr>
+      <w:rPr>
+        <w:rFonts w:hint="default" w:ascii="Wingdings" w:hAnsi="Wingdings"/>
+      </w:rPr>
+    </w:lvl>
+    <w:lvl xmlns:w="http://schemas.openxmlformats.org/wordprocessingml/2006/main" w:ilvl="6">
+      <w:start w:val="1"/>
+      <w:numFmt w:val="bullet"/>
+      <w:lvlText w:val=""/>
+      <w:lvlJc w:val="left"/>
+      <w:pPr>
+        <w:ind w:left="5040" w:hanging="360"/>
+      </w:pPr>
+      <w:rPr>
+        <w:rFonts w:hint="default" w:ascii="Symbol" w:hAnsi="Symbol"/>
+      </w:rPr>
+    </w:lvl>
+    <w:lvl xmlns:w="http://schemas.openxmlformats.org/wordprocessingml/2006/main" w:ilvl="7">
+      <w:start w:val="1"/>
+      <w:numFmt w:val="bullet"/>
+      <w:lvlText w:val="o"/>
+      <w:lvlJc w:val="left"/>
+      <w:pPr>
+        <w:ind w:left="5760" w:hanging="360"/>
+      </w:pPr>
+      <w:rPr>
+        <w:rFonts w:hint="default" w:ascii="Courier New" w:hAnsi="Courier New"/>
+      </w:rPr>
+    </w:lvl>
+    <w:lvl xmlns:w="http://schemas.openxmlformats.org/wordprocessingml/2006/main" w:ilvl="8">
+      <w:start w:val="1"/>
+      <w:numFmt w:val="bullet"/>
+      <w:lvlText w:val=""/>
+      <w:lvlJc w:val="left"/>
+      <w:pPr>
+        <w:ind w:left="6480" w:hanging="360"/>
+      </w:pPr>
+      <w:rPr>
+        <w:rFonts w:hint="default" w:ascii="Wingdings" w:hAnsi="Wingdings"/>
+      </w:rPr>
+    </w:lvl>
+  </w:abstractNum>
   <w:abstractNum xmlns:w="http://schemas.openxmlformats.org/wordprocessingml/2006/main" w:abstractNumId="10">
     <w:nsid w:val="12d0ef8d"/>
     <w:multiLevelType xmlns:w="http://schemas.openxmlformats.org/wordprocessingml/2006/main" w:val="hybridMultilevel"/>
@@ -8210,6 +8398,12 @@
       </w:rPr>
     </w:lvl>
   </w:abstractNum>
+  <w:num w:numId="13">
+    <w:abstractNumId w:val="12"/>
+  </w:num>
+  <w:num w:numId="12">
+    <w:abstractNumId w:val="11"/>
+  </w:num>
   <w:num w:numId="11">
     <w:abstractNumId w:val="10"/>
   </w:num>

</xml_diff>